<commit_message>
Refactor: requirement list, use case description
</commit_message>
<xml_diff>
--- a/수정된 Requirement list.docx
+++ b/수정된 Requirement list.docx
@@ -36,7 +36,7 @@
         </w:rPr>
         <w:t xml:space="preserve"> 주소: </w:t>
       </w:r>
-      <w:hyperlink r:id="rId4" w:history="1">
+      <w:hyperlink r:id="rId6" w:history="1">
         <w:r>
           <w:rPr>
             <w:rStyle w:val="aa"/>
@@ -123,6 +123,19 @@
             <w:tcW w:w="5307" w:type="dxa"/>
           </w:tcPr>
           <w:p>
+            <w:r>
+              <w:rPr>
+                <w:rFonts w:hint="eastAsia"/>
+              </w:rPr>
+              <w:t>각 사용자가 ID, 비밀번호 정보를 입력하여 회원가입을 한다.</w:t>
+            </w:r>
+          </w:p>
+        </w:tc>
+        <w:tc>
+          <w:tcPr>
+            <w:tcW w:w="3005" w:type="dxa"/>
+          </w:tcPr>
+          <w:p>
             <w:pPr>
               <w:rPr>
                 <w:rFonts w:hint="eastAsia"/>
@@ -132,20 +145,13 @@
               <w:rPr>
                 <w:rFonts w:hint="eastAsia"/>
               </w:rPr>
-              <w:t>각 사용자가 ID, 비밀번호 정보를 입력하여 회원가입을 한다.</w:t>
-            </w:r>
-          </w:p>
-        </w:tc>
-        <w:tc>
-          <w:tcPr>
-            <w:tcW w:w="3005" w:type="dxa"/>
-          </w:tcPr>
-          <w:p>
-            <w:r>
-              <w:rPr>
-                <w:rFonts w:hint="eastAsia"/>
-              </w:rPr>
               <w:t>회원가입</w:t>
+            </w:r>
+            <w:r>
+              <w:rPr>
+                <w:rFonts w:hint="eastAsia"/>
+              </w:rPr>
+              <w:t>(Sign up)</w:t>
             </w:r>
           </w:p>
         </w:tc>
@@ -192,6 +198,28 @@
               <w:t>대여중인 자전거 조회</w:t>
             </w:r>
           </w:p>
+          <w:p>
+            <w:pPr>
+              <w:rPr>
+                <w:rFonts w:hint="eastAsia"/>
+              </w:rPr>
+            </w:pPr>
+            <w:r>
+              <w:rPr>
+                <w:rFonts w:hint="eastAsia"/>
+              </w:rPr>
+              <w:t>(</w:t>
+            </w:r>
+            <w:r>
+              <w:t>Check out bike rental information</w:t>
+            </w:r>
+            <w:r>
+              <w:rPr>
+                <w:rFonts w:hint="eastAsia"/>
+              </w:rPr>
+              <w:t>)</w:t>
+            </w:r>
+          </w:p>
         </w:tc>
       </w:tr>
       <w:tr>
@@ -229,11 +257,22 @@
             <w:tcW w:w="3005" w:type="dxa"/>
           </w:tcPr>
           <w:p>
+            <w:pPr>
+              <w:rPr>
+                <w:rFonts w:hint="eastAsia"/>
+              </w:rPr>
+            </w:pPr>
             <w:r>
               <w:rPr>
                 <w:rFonts w:hint="eastAsia"/>
               </w:rPr>
               <w:t>자전거 대여</w:t>
+            </w:r>
+            <w:r>
+              <w:rPr>
+                <w:rFonts w:hint="eastAsia"/>
+              </w:rPr>
+              <w:t>(Rent bike)</w:t>
             </w:r>
           </w:p>
         </w:tc>
@@ -260,6 +299,19 @@
             <w:tcW w:w="5307" w:type="dxa"/>
           </w:tcPr>
           <w:p>
+            <w:r>
+              <w:rPr>
+                <w:rFonts w:hint="eastAsia"/>
+              </w:rPr>
+              <w:t>관리자와 회원은 ID 비밀번호를 입력하여 로그인한다.</w:t>
+            </w:r>
+          </w:p>
+        </w:tc>
+        <w:tc>
+          <w:tcPr>
+            <w:tcW w:w="3005" w:type="dxa"/>
+          </w:tcPr>
+          <w:p>
             <w:pPr>
               <w:rPr>
                 <w:rFonts w:hint="eastAsia"/>
@@ -269,20 +321,13 @@
               <w:rPr>
                 <w:rFonts w:hint="eastAsia"/>
               </w:rPr>
-              <w:t>관리자와 회원은 ID 비밀번호를 입력하여 로그인한다.</w:t>
-            </w:r>
-          </w:p>
-        </w:tc>
-        <w:tc>
-          <w:tcPr>
-            <w:tcW w:w="3005" w:type="dxa"/>
-          </w:tcPr>
-          <w:p>
-            <w:r>
-              <w:rPr>
-                <w:rFonts w:hint="eastAsia"/>
-              </w:rPr>
               <w:t>로그인</w:t>
+            </w:r>
+            <w:r>
+              <w:rPr>
+                <w:rFonts w:hint="eastAsia"/>
+              </w:rPr>
+              <w:t>(Log in)</w:t>
             </w:r>
           </w:p>
         </w:tc>
@@ -309,6 +354,19 @@
             <w:tcW w:w="5307" w:type="dxa"/>
           </w:tcPr>
           <w:p>
+            <w:r>
+              <w:rPr>
+                <w:rFonts w:hint="eastAsia"/>
+              </w:rPr>
+              <w:t>관리자와 회원의 시스템 접속이 종료된다.</w:t>
+            </w:r>
+          </w:p>
+        </w:tc>
+        <w:tc>
+          <w:tcPr>
+            <w:tcW w:w="3005" w:type="dxa"/>
+          </w:tcPr>
+          <w:p>
             <w:pPr>
               <w:rPr>
                 <w:rFonts w:hint="eastAsia"/>
@@ -318,20 +376,13 @@
               <w:rPr>
                 <w:rFonts w:hint="eastAsia"/>
               </w:rPr>
-              <w:t>관리자와 회원의 시스템 접속이 종료된다.</w:t>
-            </w:r>
-          </w:p>
-        </w:tc>
-        <w:tc>
-          <w:tcPr>
-            <w:tcW w:w="3005" w:type="dxa"/>
-          </w:tcPr>
-          <w:p>
-            <w:r>
-              <w:rPr>
-                <w:rFonts w:hint="eastAsia"/>
-              </w:rPr>
               <w:t>로그아웃</w:t>
+            </w:r>
+            <w:r>
+              <w:rPr>
+                <w:rFonts w:hint="eastAsia"/>
+              </w:rPr>
+              <w:t>(Log out)</w:t>
             </w:r>
           </w:p>
         </w:tc>
@@ -344,9 +395,6 @@
           <w:p>
             <w:pPr>
               <w:jc w:val="center"/>
-              <w:rPr>
-                <w:rFonts w:hint="eastAsia"/>
-              </w:rPr>
             </w:pPr>
             <w:r>
               <w:rPr>
@@ -361,6 +409,19 @@
             <w:tcW w:w="5307" w:type="dxa"/>
           </w:tcPr>
           <w:p>
+            <w:r>
+              <w:rPr>
+                <w:rFonts w:hint="eastAsia"/>
+              </w:rPr>
+              <w:t>관리자가 자전거 ID, 자전거 제품명을 입력해 자전거를 등록한다.</w:t>
+            </w:r>
+          </w:p>
+        </w:tc>
+        <w:tc>
+          <w:tcPr>
+            <w:tcW w:w="3005" w:type="dxa"/>
+          </w:tcPr>
+          <w:p>
             <w:pPr>
               <w:rPr>
                 <w:rFonts w:hint="eastAsia"/>
@@ -370,25 +431,13 @@
               <w:rPr>
                 <w:rFonts w:hint="eastAsia"/>
               </w:rPr>
-              <w:t>관리자가 자전거 ID, 자전거 제품명을 입력해 자전거를 등록한다.</w:t>
-            </w:r>
-          </w:p>
-        </w:tc>
-        <w:tc>
-          <w:tcPr>
-            <w:tcW w:w="3005" w:type="dxa"/>
-          </w:tcPr>
-          <w:p>
-            <w:pPr>
-              <w:rPr>
-                <w:rFonts w:hint="eastAsia"/>
-              </w:rPr>
-            </w:pPr>
-            <w:r>
-              <w:rPr>
-                <w:rFonts w:hint="eastAsia"/>
-              </w:rPr>
               <w:t>자전거 등록</w:t>
+            </w:r>
+            <w:r>
+              <w:rPr>
+                <w:rFonts w:hint="eastAsia"/>
+              </w:rPr>
+              <w:t>(Register bike)</w:t>
             </w:r>
           </w:p>
         </w:tc>
@@ -403,6 +452,56 @@
     </w:sectPr>
   </w:body>
 </w:document>
+</file>
+
+<file path=word/endnotes.xml><?xml version="1.0" encoding="utf-8"?>
+<w:endnotes xmlns:wpc="http://schemas.microsoft.com/office/word/2010/wordprocessingCanvas" xmlns:cx="http://schemas.microsoft.com/office/drawing/2014/chartex" xmlns:cx1="http://schemas.microsoft.com/office/drawing/2015/9/8/chartex" xmlns:cx2="http://schemas.microsoft.com/office/drawing/2015/10/21/chartex" xmlns:cx3="http://schemas.microsoft.com/office/drawing/2016/5/9/chartex" xmlns:cx4="http://schemas.microsoft.com/office/drawing/2016/5/10/chartex" xmlns:cx5="http://schemas.microsoft.com/office/drawing/2016/5/11/chartex" xmlns:cx6="http://schemas.microsoft.com/office/drawing/2016/5/12/chartex" xmlns:cx7="http://schemas.microsoft.com/office/drawing/2016/5/13/chartex" xmlns:cx8="http://schemas.microsoft.com/office/drawing/2016/5/14/chartex" xmlns:mc="http://schemas.openxmlformats.org/markup-compatibility/2006" xmlns:aink="http://schemas.microsoft.com/office/drawing/2016/ink" xmlns:am3d="http://schemas.microsoft.com/office/drawing/2017/model3d" xmlns:o="urn:schemas-microsoft-com:office:office" xmlns:oel="http://schemas.microsoft.com/office/2019/extlst" xmlns:r="http://schemas.openxmlformats.org/officeDocument/2006/relationships" xmlns:m="http://schemas.openxmlformats.org/officeDocument/2006/math" xmlns:v="urn:schemas-microsoft-com:vml" xmlns:wp14="http://schemas.microsoft.com/office/word/2010/wordprocessingDrawing" xmlns:wp="http://schemas.openxmlformats.org/drawingml/2006/wordprocessingDrawing" xmlns:w10="urn:schemas-microsoft-com:office:word" xmlns:w="http://schemas.openxmlformats.org/wordprocessingml/2006/main" xmlns:w14="http://schemas.microsoft.com/office/word/2010/wordml" xmlns:w15="http://schemas.microsoft.com/office/word/2012/wordml" xmlns:w16cex="http://schemas.microsoft.com/office/word/2018/wordml/cex" xmlns:w16cid="http://schemas.microsoft.com/office/word/2016/wordml/cid" xmlns:w16="http://schemas.microsoft.com/office/word/2018/wordml" xmlns:w16du="http://schemas.microsoft.com/office/word/2023/wordml/word16du" xmlns:w16sdtdh="http://schemas.microsoft.com/office/word/2020/wordml/sdtdatahash" xmlns:w16sdtfl="http://schemas.microsoft.com/office/word/2024/wordml/sdtformatlock" xmlns:w16se="http://schemas.microsoft.com/office/word/2015/wordml/symex" xmlns:wpg="http://schemas.microsoft.com/office/word/2010/wordprocessingGroup" xmlns:wpi="http://schemas.microsoft.com/office/word/2010/wordprocessingInk" xmlns:wne="http://schemas.microsoft.com/office/word/2006/wordml" xmlns:wps="http://schemas.microsoft.com/office/word/2010/wordprocessingShape" mc:Ignorable="w14 w15 w16se w16cid w16 w16cex w16sdtdh w16sdtfl w16du wp14">
+  <w:endnote w:type="separator" w:id="-1">
+    <w:p>
+      <w:pPr>
+        <w:spacing w:after="0"/>
+      </w:pPr>
+      <w:r>
+        <w:separator/>
+      </w:r>
+    </w:p>
+  </w:endnote>
+  <w:endnote w:type="continuationSeparator" w:id="0">
+    <w:p>
+      <w:pPr>
+        <w:spacing w:after="0"/>
+      </w:pPr>
+      <w:r>
+        <w:continuationSeparator/>
+      </w:r>
+    </w:p>
+  </w:endnote>
+</w:endnotes>
+</file>
+
+<file path=word/footnotes.xml><?xml version="1.0" encoding="utf-8"?>
+<w:footnotes xmlns:wpc="http://schemas.microsoft.com/office/word/2010/wordprocessingCanvas" xmlns:cx="http://schemas.microsoft.com/office/drawing/2014/chartex" xmlns:cx1="http://schemas.microsoft.com/office/drawing/2015/9/8/chartex" xmlns:cx2="http://schemas.microsoft.com/office/drawing/2015/10/21/chartex" xmlns:cx3="http://schemas.microsoft.com/office/drawing/2016/5/9/chartex" xmlns:cx4="http://schemas.microsoft.com/office/drawing/2016/5/10/chartex" xmlns:cx5="http://schemas.microsoft.com/office/drawing/2016/5/11/chartex" xmlns:cx6="http://schemas.microsoft.com/office/drawing/2016/5/12/chartex" xmlns:cx7="http://schemas.microsoft.com/office/drawing/2016/5/13/chartex" xmlns:cx8="http://schemas.microsoft.com/office/drawing/2016/5/14/chartex" xmlns:mc="http://schemas.openxmlformats.org/markup-compatibility/2006" xmlns:aink="http://schemas.microsoft.com/office/drawing/2016/ink" xmlns:am3d="http://schemas.microsoft.com/office/drawing/2017/model3d" xmlns:o="urn:schemas-microsoft-com:office:office" xmlns:oel="http://schemas.microsoft.com/office/2019/extlst" xmlns:r="http://schemas.openxmlformats.org/officeDocument/2006/relationships" xmlns:m="http://schemas.openxmlformats.org/officeDocument/2006/math" xmlns:v="urn:schemas-microsoft-com:vml" xmlns:wp14="http://schemas.microsoft.com/office/word/2010/wordprocessingDrawing" xmlns:wp="http://schemas.openxmlformats.org/drawingml/2006/wordprocessingDrawing" xmlns:w10="urn:schemas-microsoft-com:office:word" xmlns:w="http://schemas.openxmlformats.org/wordprocessingml/2006/main" xmlns:w14="http://schemas.microsoft.com/office/word/2010/wordml" xmlns:w15="http://schemas.microsoft.com/office/word/2012/wordml" xmlns:w16cex="http://schemas.microsoft.com/office/word/2018/wordml/cex" xmlns:w16cid="http://schemas.microsoft.com/office/word/2016/wordml/cid" xmlns:w16="http://schemas.microsoft.com/office/word/2018/wordml" xmlns:w16du="http://schemas.microsoft.com/office/word/2023/wordml/word16du" xmlns:w16sdtdh="http://schemas.microsoft.com/office/word/2020/wordml/sdtdatahash" xmlns:w16sdtfl="http://schemas.microsoft.com/office/word/2024/wordml/sdtformatlock" xmlns:w16se="http://schemas.microsoft.com/office/word/2015/wordml/symex" xmlns:wpg="http://schemas.microsoft.com/office/word/2010/wordprocessingGroup" xmlns:wpi="http://schemas.microsoft.com/office/word/2010/wordprocessingInk" xmlns:wne="http://schemas.microsoft.com/office/word/2006/wordml" xmlns:wps="http://schemas.microsoft.com/office/word/2010/wordprocessingShape" mc:Ignorable="w14 w15 w16se w16cid w16 w16cex w16sdtdh w16sdtfl w16du wp14">
+  <w:footnote w:type="separator" w:id="-1">
+    <w:p>
+      <w:pPr>
+        <w:spacing w:after="0"/>
+      </w:pPr>
+      <w:r>
+        <w:separator/>
+      </w:r>
+    </w:p>
+  </w:footnote>
+  <w:footnote w:type="continuationSeparator" w:id="0">
+    <w:p>
+      <w:pPr>
+        <w:spacing w:after="0"/>
+      </w:pPr>
+      <w:r>
+        <w:continuationSeparator/>
+      </w:r>
+    </w:p>
+  </w:footnote>
+</w:footnotes>
 </file>
 
 <file path=word/styles.xml><?xml version="1.0" encoding="utf-8"?>
@@ -1012,7 +1111,6 @@
   <w:style w:type="character" w:default="1" w:styleId="a0">
     <w:name w:val="Default Paragraph Font"/>
     <w:uiPriority w:val="1"/>
-    <w:semiHidden/>
     <w:unhideWhenUsed/>
   </w:style>
   <w:style w:type="table" w:default="1" w:styleId="a1">
@@ -1366,6 +1464,62 @@
         <w:insideV w:val="single" w:sz="4" w:space="0" w:color="000000"/>
       </w:tblBorders>
     </w:tblPr>
+  </w:style>
+  <w:style w:type="character" w:styleId="ad">
+    <w:name w:val="FollowedHyperlink"/>
+    <w:basedOn w:val="a0"/>
+    <w:uiPriority w:val="99"/>
+    <w:semiHidden/>
+    <w:unhideWhenUsed/>
+    <w:rsid w:val="00665538"/>
+    <w:rPr>
+      <w:color w:val="96607D" w:themeColor="followedHyperlink"/>
+      <w:u w:val="single"/>
+    </w:rPr>
+  </w:style>
+  <w:style w:type="paragraph" w:styleId="ae">
+    <w:name w:val="header"/>
+    <w:basedOn w:val="a"/>
+    <w:link w:val="Char3"/>
+    <w:uiPriority w:val="99"/>
+    <w:unhideWhenUsed/>
+    <w:rsid w:val="00665538"/>
+    <w:pPr>
+      <w:tabs>
+        <w:tab w:val="center" w:pos="4513"/>
+        <w:tab w:val="right" w:pos="9026"/>
+      </w:tabs>
+      <w:snapToGrid w:val="0"/>
+    </w:pPr>
+  </w:style>
+  <w:style w:type="character" w:customStyle="1" w:styleId="Char3">
+    <w:name w:val="머리글 Char"/>
+    <w:basedOn w:val="a0"/>
+    <w:link w:val="ae"/>
+    <w:uiPriority w:val="99"/>
+    <w:rsid w:val="00665538"/>
+  </w:style>
+  <w:style w:type="paragraph" w:styleId="af">
+    <w:name w:val="footer"/>
+    <w:basedOn w:val="a"/>
+    <w:link w:val="Char4"/>
+    <w:uiPriority w:val="99"/>
+    <w:unhideWhenUsed/>
+    <w:rsid w:val="00665538"/>
+    <w:pPr>
+      <w:tabs>
+        <w:tab w:val="center" w:pos="4513"/>
+        <w:tab w:val="right" w:pos="9026"/>
+      </w:tabs>
+      <w:snapToGrid w:val="0"/>
+    </w:pPr>
+  </w:style>
+  <w:style w:type="character" w:customStyle="1" w:styleId="Char4">
+    <w:name w:val="바닥글 Char"/>
+    <w:basedOn w:val="a0"/>
+    <w:link w:val="af"/>
+    <w:uiPriority w:val="99"/>
+    <w:rsid w:val="00665538"/>
   </w:style>
 </w:styles>
 </file>

</xml_diff>